<commit_message>
Carga git 23/01/2024 |  9:22:25.60
</commit_message>
<xml_diff>
--- a/Documentacion/ER23_AP_Subir Complementos de Pagos/IM.090-9_ER23_AP_Subir Complementos de Pagos.docx
+++ b/Documentacion/ER23_AP_Subir Complementos de Pagos/IM.090-9_ER23_AP_Subir Complementos de Pagos.docx
@@ -235,11 +235,19 @@
           <w:lang w:val="es-419"/>
         </w:rPr>
       </w:pPr>
-      <w:r>
-        <w:rPr>
-          <w:lang w:val="es-419"/>
-        </w:rPr>
-        <w:t>Author:</w:t>
+      <w:proofErr w:type="spellStart"/>
+      <w:r>
+        <w:rPr>
+          <w:lang w:val="es-419"/>
+        </w:rPr>
+        <w:t>Author</w:t>
+      </w:r>
+      <w:proofErr w:type="spellEnd"/>
+      <w:r>
+        <w:rPr>
+          <w:lang w:val="es-419"/>
+        </w:rPr>
+        <w:t>:</w:t>
       </w:r>
       <w:r>
         <w:rPr>
@@ -267,9 +275,11 @@
       <w:r>
         <w:tab/>
       </w:r>
+      <w:proofErr w:type="spellStart"/>
       <w:r>
         <w:t>Enero</w:t>
       </w:r>
+      <w:proofErr w:type="spellEnd"/>
       <w:r>
         <w:t xml:space="preserve"> </w:t>
       </w:r>
@@ -294,9 +304,11 @@
       <w:r>
         <w:tab/>
       </w:r>
+      <w:proofErr w:type="spellStart"/>
       <w:r>
         <w:t>Enero</w:t>
       </w:r>
+      <w:proofErr w:type="spellEnd"/>
       <w:r>
         <w:t xml:space="preserve"> </w:t>
       </w:r>
@@ -318,11 +330,33 @@
           <w:lang w:val="es-MX"/>
         </w:rPr>
       </w:pPr>
-      <w:r>
-        <w:rPr>
-          <w:lang w:val="es-MX"/>
-        </w:rPr>
-        <w:t>Document Ref:</w:t>
+      <w:proofErr w:type="spellStart"/>
+      <w:r>
+        <w:rPr>
+          <w:lang w:val="es-MX"/>
+        </w:rPr>
+        <w:t>Document</w:t>
+      </w:r>
+      <w:proofErr w:type="spellEnd"/>
+      <w:r>
+        <w:rPr>
+          <w:lang w:val="es-MX"/>
+        </w:rPr>
+        <w:t xml:space="preserve"> </w:t>
+      </w:r>
+      <w:proofErr w:type="spellStart"/>
+      <w:r>
+        <w:rPr>
+          <w:lang w:val="es-MX"/>
+        </w:rPr>
+        <w:t>Ref</w:t>
+      </w:r>
+      <w:proofErr w:type="spellEnd"/>
+      <w:r>
+        <w:rPr>
+          <w:lang w:val="es-MX"/>
+        </w:rPr>
+        <w:t>:</w:t>
       </w:r>
       <w:r>
         <w:rPr>
@@ -359,11 +393,19 @@
           <w:lang w:val="es-419"/>
         </w:rPr>
       </w:pPr>
-      <w:r>
-        <w:rPr>
-          <w:lang w:val="es-419"/>
-        </w:rPr>
-        <w:t>Version:</w:t>
+      <w:proofErr w:type="spellStart"/>
+      <w:r>
+        <w:rPr>
+          <w:lang w:val="es-419"/>
+        </w:rPr>
+        <w:t>Version</w:t>
+      </w:r>
+      <w:proofErr w:type="spellEnd"/>
+      <w:r>
+        <w:rPr>
+          <w:lang w:val="es-419"/>
+        </w:rPr>
+        <w:t>:</w:t>
       </w:r>
       <w:r>
         <w:rPr>
@@ -549,8 +591,19 @@
                 <w:color w:val="auto"/>
                 <w:lang w:val="es-419" w:eastAsia="en-US"/>
               </w:rPr>
-              <w:t>Ivon Yañez</w:t>
+              <w:t xml:space="preserve">Ivon </w:t>
             </w:r>
+            <w:proofErr w:type="spellStart"/>
+            <w:r>
+              <w:rPr>
+                <w:rStyle w:val="HighlightedVariable"/>
+                <w:rFonts w:eastAsia="Calibri"/>
+                <w:color w:val="auto"/>
+                <w:lang w:val="es-419" w:eastAsia="en-US"/>
+              </w:rPr>
+              <w:t>Yañez</w:t>
+            </w:r>
+            <w:proofErr w:type="spellEnd"/>
           </w:p>
         </w:tc>
         <w:tc>
@@ -2583,26 +2636,8 @@
             <w:r>
               <w:rPr>
                 <w:rStyle w:val="HighlightedVariable"/>
-                <w:color w:val="auto"/>
-                <w:lang w:val="es-419"/>
-              </w:rPr>
-              <w:t>&lt;</w:t>
-            </w:r>
-            <w:r>
-              <w:rPr>
-                <w:rStyle w:val="HighlightedVariable"/>
-                <w:color w:val="auto"/>
-                <w:lang w:val="es-419"/>
-              </w:rPr>
-              <w:t>Produccion</w:t>
-            </w:r>
-            <w:r>
-              <w:rPr>
-                <w:rStyle w:val="HighlightedVariable"/>
-                <w:color w:val="auto"/>
-                <w:lang w:val="es-419"/>
-              </w:rPr>
-              <w:t>&gt;</w:t>
+              </w:rPr>
+              <w:t>PROD</w:t>
             </w:r>
           </w:p>
         </w:tc>
@@ -2635,26 +2670,8 @@
             <w:r>
               <w:rPr>
                 <w:rStyle w:val="HighlightedVariable"/>
-                <w:color w:val="auto"/>
-                <w:lang w:val="es-419"/>
-              </w:rPr>
-              <w:t>&lt;</w:t>
-            </w:r>
-            <w:r>
-              <w:rPr>
-                <w:rStyle w:val="HighlightedVariable"/>
-                <w:color w:val="auto"/>
-                <w:lang w:val="es-419"/>
-              </w:rPr>
-              <w:t xml:space="preserve"> No Aplica </w:t>
-            </w:r>
-            <w:r>
-              <w:rPr>
-                <w:rStyle w:val="HighlightedVariable"/>
-                <w:color w:val="auto"/>
-                <w:lang w:val="es-419"/>
-              </w:rPr>
-              <w:t>&gt;</w:t>
+              </w:rPr>
+              <w:t>OIC Oracle</w:t>
             </w:r>
           </w:p>
         </w:tc>
@@ -3069,7 +3086,21 @@
         <w:rPr>
           <w:lang w:val="es-MX"/>
         </w:rPr>
-        <w:t>Se recomienda recompilar la base de datos al terminar la instalación para evitar que permanezcan objetos invalidos.</w:t>
+        <w:t xml:space="preserve">Se recomienda recompilar la base de datos al terminar la instalación para evitar que permanezcan objetos </w:t>
+      </w:r>
+      <w:proofErr w:type="spellStart"/>
+      <w:r>
+        <w:rPr>
+          <w:lang w:val="es-MX"/>
+        </w:rPr>
+        <w:t>invalidos</w:t>
+      </w:r>
+      <w:proofErr w:type="spellEnd"/>
+      <w:r>
+        <w:rPr>
+          <w:lang w:val="es-MX"/>
+        </w:rPr>
+        <w:t>.</w:t>
       </w:r>
     </w:p>
     <w:p>
@@ -3109,12 +3140,37 @@
           <w:u w:val="single"/>
         </w:rPr>
       </w:pPr>
+      <w:proofErr w:type="spellStart"/>
       <w:r>
         <w:rPr>
           <w:b/>
           <w:u w:val="single"/>
         </w:rPr>
-        <w:t>Ambiente de pre-producción / QA</w:t>
+        <w:t>Ambiente</w:t>
+      </w:r>
+      <w:proofErr w:type="spellEnd"/>
+      <w:r>
+        <w:rPr>
+          <w:b/>
+          <w:u w:val="single"/>
+        </w:rPr>
+        <w:t xml:space="preserve"> de pre-</w:t>
+      </w:r>
+      <w:proofErr w:type="spellStart"/>
+      <w:r>
+        <w:rPr>
+          <w:b/>
+          <w:u w:val="single"/>
+        </w:rPr>
+        <w:t>producción</w:t>
+      </w:r>
+      <w:proofErr w:type="spellEnd"/>
+      <w:r>
+        <w:rPr>
+          <w:b/>
+          <w:u w:val="single"/>
+        </w:rPr>
+        <w:t xml:space="preserve"> / QA</w:t>
       </w:r>
     </w:p>
     <w:p>
@@ -3147,7 +3203,25 @@
           <w:color w:val="000000"/>
           <w:lang w:val="es-MX"/>
         </w:rPr>
-        <w:t>En el caso de ambiente de Pre-producción / QA, este es el siguiente enlace:</w:t>
+        <w:t xml:space="preserve">En el caso de ambiente de </w:t>
+      </w:r>
+      <w:proofErr w:type="spellStart"/>
+      <w:r>
+        <w:rPr>
+          <w:rFonts w:eastAsia="Arial"/>
+          <w:color w:val="000000"/>
+          <w:lang w:val="es-MX"/>
+        </w:rPr>
+        <w:t>Pre-producción</w:t>
+      </w:r>
+      <w:proofErr w:type="spellEnd"/>
+      <w:r>
+        <w:rPr>
+          <w:rFonts w:eastAsia="Arial"/>
+          <w:color w:val="000000"/>
+          <w:lang w:val="es-MX"/>
+        </w:rPr>
+        <w:t xml:space="preserve"> / QA, este es el siguiente enlace:</w:t>
       </w:r>
     </w:p>
     <w:p>
@@ -3283,8 +3357,9 @@
           <w:color w:val="000000"/>
           <w:lang w:val="es-MX"/>
         </w:rPr>
-        <w:t>/Custom/Financials/</w:t>
-      </w:r>
+        <w:t>/Custom/</w:t>
+      </w:r>
+      <w:proofErr w:type="spellStart"/>
       <w:r>
         <w:rPr>
           <w:rFonts w:eastAsia="Arial"/>
@@ -3293,8 +3368,9 @@
           <w:color w:val="000000"/>
           <w:lang w:val="es-MX"/>
         </w:rPr>
-        <w:t>ER</w:t>
-      </w:r>
+        <w:t>Financials</w:t>
+      </w:r>
+      <w:proofErr w:type="spellEnd"/>
       <w:r>
         <w:rPr>
           <w:rFonts w:eastAsia="Arial"/>
@@ -3303,7 +3379,49 @@
           <w:color w:val="000000"/>
           <w:lang w:val="es-MX"/>
         </w:rPr>
-        <w:t>/Data Model/</w:t>
+        <w:t>/</w:t>
+      </w:r>
+      <w:r>
+        <w:rPr>
+          <w:rFonts w:eastAsia="Arial"/>
+          <w:b/>
+          <w:bCs/>
+          <w:color w:val="000000"/>
+          <w:lang w:val="es-MX"/>
+        </w:rPr>
+        <w:t>ER</w:t>
+      </w:r>
+      <w:r>
+        <w:rPr>
+          <w:rFonts w:eastAsia="Arial"/>
+          <w:b/>
+          <w:bCs/>
+          <w:color w:val="000000"/>
+          <w:lang w:val="es-MX"/>
+        </w:rPr>
+        <w:t xml:space="preserve">/Data </w:t>
+      </w:r>
+      <w:proofErr w:type="spellStart"/>
+      <w:r>
+        <w:rPr>
+          <w:rFonts w:eastAsia="Arial"/>
+          <w:b/>
+          <w:bCs/>
+          <w:color w:val="000000"/>
+          <w:lang w:val="es-MX"/>
+        </w:rPr>
+        <w:t>Model</w:t>
+      </w:r>
+      <w:proofErr w:type="spellEnd"/>
+      <w:r>
+        <w:rPr>
+          <w:rFonts w:eastAsia="Arial"/>
+          <w:b/>
+          <w:bCs/>
+          <w:color w:val="000000"/>
+          <w:lang w:val="es-MX"/>
+        </w:rPr>
+        <w:t>/</w:t>
       </w:r>
       <w:r>
         <w:rPr>
@@ -3355,13 +3473,23 @@
         </w:rPr>
         <w:t xml:space="preserve">Ubicar y respaldar el objeto carpeta </w:t>
       </w:r>
+      <w:proofErr w:type="spellStart"/>
       <w:r>
         <w:rPr>
           <w:rFonts w:eastAsia="Arial"/>
           <w:color w:val="0000FF"/>
           <w:lang w:val="es-MX"/>
         </w:rPr>
-        <w:t>Version Productiva.</w:t>
+        <w:t>Version</w:t>
+      </w:r>
+      <w:proofErr w:type="spellEnd"/>
+      <w:r>
+        <w:rPr>
+          <w:rFonts w:eastAsia="Arial"/>
+          <w:color w:val="0000FF"/>
+          <w:lang w:val="es-MX"/>
+        </w:rPr>
+        <w:t xml:space="preserve"> Productiva.</w:t>
       </w:r>
     </w:p>
     <w:p>
@@ -3397,13 +3525,23 @@
         </w:rPr>
         <w:t xml:space="preserve">Ubicar y respaldar el objeto carpeta </w:t>
       </w:r>
+      <w:proofErr w:type="spellStart"/>
       <w:r>
         <w:rPr>
           <w:rFonts w:eastAsia="Arial"/>
           <w:color w:val="0000FF"/>
           <w:lang w:val="es-MX"/>
         </w:rPr>
-        <w:t>Version Productiva.</w:t>
+        <w:t>Version</w:t>
+      </w:r>
+      <w:proofErr w:type="spellEnd"/>
+      <w:r>
+        <w:rPr>
+          <w:rFonts w:eastAsia="Arial"/>
+          <w:color w:val="0000FF"/>
+          <w:lang w:val="es-MX"/>
+        </w:rPr>
+        <w:t xml:space="preserve"> Productiva.</w:t>
       </w:r>
     </w:p>
     <w:p>
@@ -3505,6 +3643,7 @@
         </w:rPr>
         <w:t xml:space="preserve">Buscar el archivo </w:t>
       </w:r>
+      <w:proofErr w:type="spellStart"/>
       <w:r>
         <w:rPr>
           <w:rFonts w:eastAsia="Arial"/>
@@ -3521,6 +3660,7 @@
         </w:rPr>
         <w:t>.xdm.catalog</w:t>
       </w:r>
+      <w:proofErr w:type="spellEnd"/>
       <w:r>
         <w:rPr>
           <w:rFonts w:eastAsia="Arial"/>
@@ -3638,8 +3778,9 @@
           <w:color w:val="000000"/>
           <w:lang w:val="es-MX"/>
         </w:rPr>
-        <w:t>Custom/Financials/</w:t>
-      </w:r>
+        <w:t>Custom/</w:t>
+      </w:r>
+      <w:proofErr w:type="spellStart"/>
       <w:r>
         <w:rPr>
           <w:rFonts w:eastAsia="Arial"/>
@@ -3647,8 +3788,9 @@
           <w:color w:val="000000"/>
           <w:lang w:val="es-MX"/>
         </w:rPr>
-        <w:t>ER</w:t>
-      </w:r>
+        <w:t>Financials</w:t>
+      </w:r>
+      <w:proofErr w:type="spellEnd"/>
       <w:r>
         <w:rPr>
           <w:rFonts w:eastAsia="Arial"/>
@@ -3656,7 +3798,45 @@
           <w:color w:val="000000"/>
           <w:lang w:val="es-MX"/>
         </w:rPr>
-        <w:t xml:space="preserve">/Report/ </w:t>
+        <w:t>/</w:t>
+      </w:r>
+      <w:r>
+        <w:rPr>
+          <w:rFonts w:eastAsia="Arial"/>
+          <w:b/>
+          <w:color w:val="000000"/>
+          <w:lang w:val="es-MX"/>
+        </w:rPr>
+        <w:t>ER</w:t>
+      </w:r>
+      <w:r>
+        <w:rPr>
+          <w:rFonts w:eastAsia="Arial"/>
+          <w:b/>
+          <w:color w:val="000000"/>
+          <w:lang w:val="es-MX"/>
+        </w:rPr>
+        <w:t>/</w:t>
+      </w:r>
+      <w:proofErr w:type="spellStart"/>
+      <w:r>
+        <w:rPr>
+          <w:rFonts w:eastAsia="Arial"/>
+          <w:b/>
+          <w:color w:val="000000"/>
+          <w:lang w:val="es-MX"/>
+        </w:rPr>
+        <w:t>Report</w:t>
+      </w:r>
+      <w:proofErr w:type="spellEnd"/>
+      <w:r>
+        <w:rPr>
+          <w:rFonts w:eastAsia="Arial"/>
+          <w:b/>
+          <w:color w:val="000000"/>
+          <w:lang w:val="es-MX"/>
+        </w:rPr>
+        <w:t xml:space="preserve">/ </w:t>
       </w:r>
       <w:r>
         <w:rPr>
@@ -3772,16 +3952,26 @@
           <w:color w:val="0000FF"/>
           <w:lang w:val="es-MX"/>
         </w:rPr>
-        <w:t xml:space="preserve"> Ejemplo</w:t>
-      </w:r>
+        <w:t xml:space="preserve"> </w:t>
+      </w:r>
+      <w:proofErr w:type="spellStart"/>
       <w:r>
         <w:rPr>
           <w:rFonts w:eastAsia="Arial"/>
           <w:color w:val="0000FF"/>
           <w:lang w:val="es-MX"/>
         </w:rPr>
+        <w:t>Ejemplo</w:t>
+      </w:r>
+      <w:r>
+        <w:rPr>
+          <w:rFonts w:eastAsia="Arial"/>
+          <w:color w:val="0000FF"/>
+          <w:lang w:val="es-MX"/>
+        </w:rPr>
         <w:t>.xdo.catalog</w:t>
       </w:r>
+      <w:proofErr w:type="spellEnd"/>
       <w:r>
         <w:rPr>
           <w:rFonts w:eastAsia="Arial"/>
@@ -3944,14 +4134,32 @@
           <w:b/>
           <w:lang w:val="es-MX"/>
         </w:rPr>
-        <w:t>/Custom/Financials/</w:t>
-      </w:r>
+        <w:t>/Custom/</w:t>
+      </w:r>
+      <w:proofErr w:type="spellStart"/>
       <w:r>
         <w:rPr>
           <w:rFonts w:eastAsia="Arial"/>
           <w:b/>
           <w:lang w:val="es-MX"/>
         </w:rPr>
+        <w:t>Financials</w:t>
+      </w:r>
+      <w:proofErr w:type="spellEnd"/>
+      <w:r>
+        <w:rPr>
+          <w:rFonts w:eastAsia="Arial"/>
+          <w:b/>
+          <w:lang w:val="es-MX"/>
+        </w:rPr>
+        <w:t>/</w:t>
+      </w:r>
+      <w:r>
+        <w:rPr>
+          <w:rFonts w:eastAsia="Arial"/>
+          <w:b/>
+          <w:lang w:val="es-MX"/>
+        </w:rPr>
         <w:t>ER</w:t>
       </w:r>
       <w:r>
@@ -3960,7 +4168,25 @@
           <w:b/>
           <w:lang w:val="es-MX"/>
         </w:rPr>
-        <w:t>/Report/</w:t>
+        <w:t>/</w:t>
+      </w:r>
+      <w:proofErr w:type="spellStart"/>
+      <w:r>
+        <w:rPr>
+          <w:rFonts w:eastAsia="Arial"/>
+          <w:b/>
+          <w:lang w:val="es-MX"/>
+        </w:rPr>
+        <w:t>Report</w:t>
+      </w:r>
+      <w:proofErr w:type="spellEnd"/>
+      <w:r>
+        <w:rPr>
+          <w:rFonts w:eastAsia="Arial"/>
+          <w:b/>
+          <w:lang w:val="es-MX"/>
+        </w:rPr>
+        <w:t>/</w:t>
       </w:r>
     </w:p>
     <w:p>
@@ -3993,6 +4219,7 @@
         </w:rPr>
         <w:t xml:space="preserve">Entrar a la carpeta </w:t>
       </w:r>
+      <w:proofErr w:type="spellStart"/>
       <w:r>
         <w:rPr>
           <w:rFonts w:eastAsia="Arial"/>
@@ -4001,6 +4228,7 @@
         </w:rPr>
         <w:t>Report</w:t>
       </w:r>
+      <w:proofErr w:type="spellEnd"/>
       <w:r>
         <w:rPr>
           <w:rFonts w:eastAsia="Arial"/>
@@ -4027,7 +4255,16 @@
           <w:color w:val="000000"/>
           <w:lang w:val="es-MX"/>
         </w:rPr>
-        <w:t>Verificar que se encuentre el objeto</w:t>
+        <w:t xml:space="preserve">Verificar que se encuentre el </w:t>
+      </w:r>
+      <w:proofErr w:type="gramStart"/>
+      <w:r>
+        <w:rPr>
+          <w:rFonts w:eastAsia="Arial"/>
+          <w:color w:val="000000"/>
+          <w:lang w:val="es-MX"/>
+        </w:rPr>
+        <w:t>objeto</w:t>
       </w:r>
       <w:r>
         <w:rPr>
@@ -4053,6 +4290,7 @@
         </w:rPr>
         <w:t>Ejemplo</w:t>
       </w:r>
+      <w:proofErr w:type="gramEnd"/>
     </w:p>
     <w:p>
       <w:pPr>
@@ -4093,14 +4331,32 @@
           <w:b/>
           <w:lang w:val="es-MX"/>
         </w:rPr>
-        <w:t>/Custom/Financials/</w:t>
-      </w:r>
+        <w:t>/Custom/</w:t>
+      </w:r>
+      <w:proofErr w:type="spellStart"/>
       <w:r>
         <w:rPr>
           <w:rFonts w:eastAsia="Arial"/>
           <w:b/>
           <w:lang w:val="es-MX"/>
         </w:rPr>
+        <w:t>Financials</w:t>
+      </w:r>
+      <w:proofErr w:type="spellEnd"/>
+      <w:r>
+        <w:rPr>
+          <w:rFonts w:eastAsia="Arial"/>
+          <w:b/>
+          <w:lang w:val="es-MX"/>
+        </w:rPr>
+        <w:t>/</w:t>
+      </w:r>
+      <w:r>
+        <w:rPr>
+          <w:rFonts w:eastAsia="Arial"/>
+          <w:b/>
+          <w:lang w:val="es-MX"/>
+        </w:rPr>
         <w:t>ER</w:t>
       </w:r>
       <w:r>
@@ -4109,7 +4365,25 @@
           <w:b/>
           <w:lang w:val="es-MX"/>
         </w:rPr>
-        <w:t>/Data Model/</w:t>
+        <w:t xml:space="preserve">/Data </w:t>
+      </w:r>
+      <w:proofErr w:type="spellStart"/>
+      <w:r>
+        <w:rPr>
+          <w:rFonts w:eastAsia="Arial"/>
+          <w:b/>
+          <w:lang w:val="es-MX"/>
+        </w:rPr>
+        <w:t>Model</w:t>
+      </w:r>
+      <w:proofErr w:type="spellEnd"/>
+      <w:r>
+        <w:rPr>
+          <w:rFonts w:eastAsia="Arial"/>
+          <w:b/>
+          <w:lang w:val="es-MX"/>
+        </w:rPr>
+        <w:t>/</w:t>
       </w:r>
     </w:p>
     <w:p>
@@ -4696,7 +4970,61 @@
           <w:bCs/>
           <w:lang w:val="es-MX"/>
         </w:rPr>
-        <w:t>Custom/Financials/OxxoGas/Data Model/</w:t>
+        <w:t>Custom/</w:t>
+      </w:r>
+      <w:proofErr w:type="spellStart"/>
+      <w:r>
+        <w:rPr>
+          <w:b/>
+          <w:bCs/>
+          <w:lang w:val="es-MX"/>
+        </w:rPr>
+        <w:t>Financials</w:t>
+      </w:r>
+      <w:proofErr w:type="spellEnd"/>
+      <w:r>
+        <w:rPr>
+          <w:b/>
+          <w:bCs/>
+          <w:lang w:val="es-MX"/>
+        </w:rPr>
+        <w:t>/</w:t>
+      </w:r>
+      <w:proofErr w:type="spellStart"/>
+      <w:r>
+        <w:rPr>
+          <w:b/>
+          <w:bCs/>
+          <w:lang w:val="es-MX"/>
+        </w:rPr>
+        <w:t>OxxoGas</w:t>
+      </w:r>
+      <w:proofErr w:type="spellEnd"/>
+      <w:r>
+        <w:rPr>
+          <w:b/>
+          <w:bCs/>
+          <w:lang w:val="es-MX"/>
+        </w:rPr>
+        <w:t xml:space="preserve">/Data </w:t>
+      </w:r>
+      <w:proofErr w:type="spellStart"/>
+      <w:r>
+        <w:rPr>
+          <w:b/>
+          <w:bCs/>
+          <w:lang w:val="es-MX"/>
+        </w:rPr>
+        <w:t>Model</w:t>
+      </w:r>
+      <w:proofErr w:type="spellEnd"/>
+      <w:r>
+        <w:rPr>
+          <w:b/>
+          <w:bCs/>
+          <w:lang w:val="es-MX"/>
+        </w:rPr>
+        <w:t>/</w:t>
       </w:r>
       <w:r>
         <w:rPr>
@@ -5632,13 +5960,45 @@
     </w:p>
     <w:p>
       <w:r>
-        <w:t xml:space="preserve">Se instala versión de desarrollo </w:t>
+        <w:t xml:space="preserve">Se </w:t>
+      </w:r>
+      <w:proofErr w:type="spellStart"/>
+      <w:r>
+        <w:t>instala</w:t>
+      </w:r>
+      <w:proofErr w:type="spellEnd"/>
+      <w:r>
+        <w:t xml:space="preserve"> </w:t>
+      </w:r>
+      <w:proofErr w:type="spellStart"/>
+      <w:r>
+        <w:t>versión</w:t>
+      </w:r>
+      <w:proofErr w:type="spellEnd"/>
+      <w:r>
+        <w:t xml:space="preserve"> de </w:t>
+      </w:r>
+      <w:proofErr w:type="spellStart"/>
+      <w:r>
+        <w:t>desarrollo</w:t>
+      </w:r>
+      <w:proofErr w:type="spellEnd"/>
+      <w:r>
+        <w:t xml:space="preserve"> </w:t>
       </w:r>
       <w:r>
         <w:t>SCA_PAYMENTCOMPLEMENTBIZ_REV1.0</w:t>
       </w:r>
       <w:r>
-        <w:t xml:space="preserve"> Dentro de las </w:t>
+        <w:t xml:space="preserve"> </w:t>
+      </w:r>
+      <w:proofErr w:type="spellStart"/>
+      <w:r>
+        <w:t>Dentro</w:t>
+      </w:r>
+      <w:proofErr w:type="spellEnd"/>
+      <w:r>
+        <w:t xml:space="preserve"> de las </w:t>
       </w:r>
       <w:r>
         <w:rPr>
@@ -6034,11 +6394,19 @@
           <w:lang w:val="es-419"/>
         </w:rPr>
       </w:pPr>
-      <w:r>
-        <w:rPr>
-          <w:lang w:val="es-419"/>
-        </w:rPr>
-        <w:t>Rollback de base de datos Oracle.</w:t>
+      <w:proofErr w:type="spellStart"/>
+      <w:r>
+        <w:rPr>
+          <w:lang w:val="es-419"/>
+        </w:rPr>
+        <w:t>Rollback</w:t>
+      </w:r>
+      <w:proofErr w:type="spellEnd"/>
+      <w:r>
+        <w:rPr>
+          <w:lang w:val="es-419"/>
+        </w:rPr>
+        <w:t xml:space="preserve"> de base de datos Oracle.</w:t>
       </w:r>
     </w:p>
     <w:p>
@@ -6070,7 +6438,21 @@
         <w:rPr>
           <w:lang w:val="es-419"/>
         </w:rPr>
-        <w:t>, se pueden ejecutar los siguientes drops:</w:t>
+        <w:t xml:space="preserve">, se pueden ejecutar los siguientes </w:t>
+      </w:r>
+      <w:proofErr w:type="spellStart"/>
+      <w:r>
+        <w:rPr>
+          <w:lang w:val="es-419"/>
+        </w:rPr>
+        <w:t>drops</w:t>
+      </w:r>
+      <w:proofErr w:type="spellEnd"/>
+      <w:r>
+        <w:rPr>
+          <w:lang w:val="es-419"/>
+        </w:rPr>
+        <w:t>:</w:t>
       </w:r>
     </w:p>
     <w:p>
@@ -6084,9 +6466,11 @@
       <w:r>
         <w:t xml:space="preserve">DROP TABLE </w:t>
       </w:r>
+      <w:proofErr w:type="spellStart"/>
       <w:r>
         <w:t>ejemplo</w:t>
       </w:r>
+      <w:proofErr w:type="spellEnd"/>
       <w:r>
         <w:t>;</w:t>
       </w:r>
@@ -6102,9 +6486,11 @@
       <w:r>
         <w:t xml:space="preserve">DROP TABLE </w:t>
       </w:r>
+      <w:proofErr w:type="spellStart"/>
       <w:r>
         <w:t>ejemplo</w:t>
       </w:r>
+      <w:proofErr w:type="spellEnd"/>
       <w:r>
         <w:t>;</w:t>
       </w:r>
@@ -6120,9 +6506,11 @@
       <w:r>
         <w:t xml:space="preserve">DROP TABLE </w:t>
       </w:r>
+      <w:proofErr w:type="spellStart"/>
       <w:r>
         <w:t>ejemplo</w:t>
       </w:r>
+      <w:proofErr w:type="spellEnd"/>
       <w:r>
         <w:t xml:space="preserve">; </w:t>
       </w:r>
@@ -6139,8 +6527,13 @@
         <w:t>DROP VIEW</w:t>
       </w:r>
       <w:r>
-        <w:t xml:space="preserve"> ejemplo</w:t>
-      </w:r>
+        <w:t xml:space="preserve"> </w:t>
+      </w:r>
+      <w:proofErr w:type="spellStart"/>
+      <w:r>
+        <w:t>ejemplo</w:t>
+      </w:r>
+      <w:proofErr w:type="spellEnd"/>
       <w:r>
         <w:t>;</w:t>
       </w:r>
@@ -6156,9 +6549,11 @@
       <w:r>
         <w:t xml:space="preserve">DROP SEQUENCE </w:t>
       </w:r>
+      <w:proofErr w:type="spellStart"/>
       <w:r>
         <w:t>ejemplo</w:t>
       </w:r>
+      <w:proofErr w:type="spellEnd"/>
       <w:r>
         <w:t>;</w:t>
       </w:r>
@@ -6174,9 +6569,11 @@
       <w:r>
         <w:t xml:space="preserve">DROP PROCEDURE </w:t>
       </w:r>
+      <w:proofErr w:type="spellStart"/>
       <w:r>
         <w:t>ejemplo</w:t>
       </w:r>
+      <w:proofErr w:type="spellEnd"/>
       <w:r>
         <w:t>;</w:t>
       </w:r>
@@ -6210,8 +6607,13 @@
         </w:rPr>
         <w:t xml:space="preserve"> </w:t>
       </w:r>
-      <w:r>
-        <w:t>ejemplo;</w:t>
+      <w:proofErr w:type="spellStart"/>
+      <w:r>
+        <w:t>ejemplo</w:t>
+      </w:r>
+      <w:proofErr w:type="spellEnd"/>
+      <w:r>
+        <w:t>;</w:t>
       </w:r>
     </w:p>
     <w:p>
@@ -6225,8 +6627,16 @@
         <w:rPr>
           <w:lang w:val="es-419"/>
         </w:rPr>
-        <w:t>Para eliminar ambos procesos se pueden ejecutar el archivo de Rollback</w:t>
-      </w:r>
+        <w:t xml:space="preserve">Para eliminar ambos procesos se pueden ejecutar el archivo de </w:t>
+      </w:r>
+      <w:proofErr w:type="spellStart"/>
+      <w:r>
+        <w:rPr>
+          <w:lang w:val="es-419"/>
+        </w:rPr>
+        <w:t>Rollback</w:t>
+      </w:r>
+      <w:proofErr w:type="spellEnd"/>
       <w:r>
         <w:rPr>
           <w:lang w:val="es-419"/>
@@ -6245,7 +6655,21 @@
         <w:rPr>
           <w:lang w:val="es-419"/>
         </w:rPr>
-        <w:t xml:space="preserve">Plan de Rollback </w:t>
+        <w:t xml:space="preserve">Plan de </w:t>
+      </w:r>
+      <w:proofErr w:type="spellStart"/>
+      <w:r>
+        <w:rPr>
+          <w:lang w:val="es-419"/>
+        </w:rPr>
+        <w:t>Rollback</w:t>
+      </w:r>
+      <w:proofErr w:type="spellEnd"/>
+      <w:r>
+        <w:rPr>
+          <w:lang w:val="es-419"/>
+        </w:rPr>
+        <w:t xml:space="preserve"> </w:t>
       </w:r>
       <w:r>
         <w:rPr>
@@ -6348,23 +6772,59 @@
           <w:bCs/>
           <w:lang w:val="es-MX"/>
         </w:rPr>
-        <w:t>Custom/Financials/</w:t>
-      </w:r>
+        <w:t>Custom/</w:t>
+      </w:r>
+      <w:proofErr w:type="spellStart"/>
       <w:r>
         <w:rPr>
           <w:b/>
           <w:bCs/>
           <w:lang w:val="es-MX"/>
         </w:rPr>
-        <w:t>ER</w:t>
-      </w:r>
+        <w:t>Financials</w:t>
+      </w:r>
+      <w:proofErr w:type="spellEnd"/>
       <w:r>
         <w:rPr>
           <w:b/>
           <w:bCs/>
           <w:lang w:val="es-MX"/>
         </w:rPr>
-        <w:t>/Report/</w:t>
+        <w:t>/</w:t>
+      </w:r>
+      <w:r>
+        <w:rPr>
+          <w:b/>
+          <w:bCs/>
+          <w:lang w:val="es-MX"/>
+        </w:rPr>
+        <w:t>ER</w:t>
+      </w:r>
+      <w:r>
+        <w:rPr>
+          <w:b/>
+          <w:bCs/>
+          <w:lang w:val="es-MX"/>
+        </w:rPr>
+        <w:t>/</w:t>
+      </w:r>
+      <w:proofErr w:type="spellStart"/>
+      <w:r>
+        <w:rPr>
+          <w:b/>
+          <w:bCs/>
+          <w:lang w:val="es-MX"/>
+        </w:rPr>
+        <w:t>Report</w:t>
+      </w:r>
+      <w:proofErr w:type="spellEnd"/>
+      <w:r>
+        <w:rPr>
+          <w:b/>
+          <w:bCs/>
+          <w:lang w:val="es-MX"/>
+        </w:rPr>
+        <w:t>/</w:t>
       </w:r>
       <w:r>
         <w:rPr>
@@ -6412,6 +6872,7 @@
         </w:rPr>
         <w:t xml:space="preserve">Seleccionar el </w:t>
       </w:r>
+      <w:proofErr w:type="spellStart"/>
       <w:r>
         <w:rPr>
           <w:b/>
@@ -6428,6 +6889,7 @@
         </w:rPr>
         <w:t>.xdo.catalog</w:t>
       </w:r>
+      <w:proofErr w:type="spellEnd"/>
     </w:p>
     <w:p>
       <w:pPr>
@@ -6442,7 +6904,21 @@
         <w:rPr>
           <w:lang w:val="es-MX"/>
         </w:rPr>
-        <w:t xml:space="preserve">En el campo Sustir seleccionar Todo y en el campo </w:t>
+        <w:t xml:space="preserve">En el campo </w:t>
+      </w:r>
+      <w:proofErr w:type="spellStart"/>
+      <w:r>
+        <w:rPr>
+          <w:lang w:val="es-MX"/>
+        </w:rPr>
+        <w:t>Sustir</w:t>
+      </w:r>
+      <w:proofErr w:type="spellEnd"/>
+      <w:r>
+        <w:rPr>
+          <w:lang w:val="es-MX"/>
+        </w:rPr>
+        <w:t xml:space="preserve"> seleccionar Todo y en el campo </w:t>
       </w:r>
       <w:r>
         <w:rPr>
@@ -6472,8 +6948,37 @@
         </w:rPr>
         <w:t xml:space="preserve">. </w:t>
       </w:r>
-      <w:r>
-        <w:t>Posteriormente da clic en Aceptar.</w:t>
+      <w:proofErr w:type="spellStart"/>
+      <w:r>
+        <w:t>Posteriormente</w:t>
+      </w:r>
+      <w:proofErr w:type="spellEnd"/>
+      <w:r>
+        <w:t xml:space="preserve"> da </w:t>
+      </w:r>
+      <w:proofErr w:type="spellStart"/>
+      <w:r>
+        <w:t>clic</w:t>
+      </w:r>
+      <w:proofErr w:type="spellEnd"/>
+      <w:r>
+        <w:t xml:space="preserve"> </w:t>
+      </w:r>
+      <w:proofErr w:type="spellStart"/>
+      <w:r>
+        <w:t>en</w:t>
+      </w:r>
+      <w:proofErr w:type="spellEnd"/>
+      <w:r>
+        <w:t xml:space="preserve"> </w:t>
+      </w:r>
+      <w:proofErr w:type="spellStart"/>
+      <w:r>
+        <w:t>Aceptar</w:t>
+      </w:r>
+      <w:proofErr w:type="spellEnd"/>
+      <w:r>
+        <w:t>.</w:t>
       </w:r>
     </w:p>
     <w:p>
@@ -6508,23 +7013,59 @@
           <w:bCs/>
           <w:lang w:val="es-MX"/>
         </w:rPr>
-        <w:t>/Custom/Financials/</w:t>
-      </w:r>
+        <w:t>/Custom/</w:t>
+      </w:r>
+      <w:proofErr w:type="spellStart"/>
       <w:r>
         <w:rPr>
           <w:b/>
           <w:bCs/>
           <w:lang w:val="es-MX"/>
         </w:rPr>
-        <w:t>ER</w:t>
-      </w:r>
+        <w:t>Financials</w:t>
+      </w:r>
+      <w:proofErr w:type="spellEnd"/>
       <w:r>
         <w:rPr>
           <w:b/>
           <w:bCs/>
           <w:lang w:val="es-MX"/>
         </w:rPr>
-        <w:t>/Data Model/</w:t>
+        <w:t>/</w:t>
+      </w:r>
+      <w:r>
+        <w:rPr>
+          <w:b/>
+          <w:bCs/>
+          <w:lang w:val="es-MX"/>
+        </w:rPr>
+        <w:t>ER</w:t>
+      </w:r>
+      <w:r>
+        <w:rPr>
+          <w:b/>
+          <w:bCs/>
+          <w:lang w:val="es-MX"/>
+        </w:rPr>
+        <w:t xml:space="preserve">/Data </w:t>
+      </w:r>
+      <w:proofErr w:type="spellStart"/>
+      <w:r>
+        <w:rPr>
+          <w:b/>
+          <w:bCs/>
+          <w:lang w:val="es-MX"/>
+        </w:rPr>
+        <w:t>Model</w:t>
+      </w:r>
+      <w:proofErr w:type="spellEnd"/>
+      <w:r>
+        <w:rPr>
+          <w:b/>
+          <w:bCs/>
+          <w:lang w:val="es-MX"/>
+        </w:rPr>
+        <w:t>/</w:t>
       </w:r>
       <w:r>
         <w:rPr>
@@ -6559,6 +7100,7 @@
         </w:rPr>
         <w:t xml:space="preserve">Seleccionar el </w:t>
       </w:r>
+      <w:proofErr w:type="spellStart"/>
       <w:r>
         <w:rPr>
           <w:b/>
@@ -6575,6 +7117,7 @@
         </w:rPr>
         <w:t>xdm.catalog</w:t>
       </w:r>
+      <w:proofErr w:type="spellEnd"/>
     </w:p>
     <w:p>
       <w:pPr>
@@ -6619,8 +7162,45 @@
         </w:rPr>
         <w:t xml:space="preserve">. </w:t>
       </w:r>
-      <w:r>
-        <w:t>Posteriormente dar clic en Aceptar.</w:t>
+      <w:proofErr w:type="spellStart"/>
+      <w:r>
+        <w:t>Posteriormente</w:t>
+      </w:r>
+      <w:proofErr w:type="spellEnd"/>
+      <w:r>
+        <w:t xml:space="preserve"> </w:t>
+      </w:r>
+      <w:proofErr w:type="spellStart"/>
+      <w:r>
+        <w:t>dar</w:t>
+      </w:r>
+      <w:proofErr w:type="spellEnd"/>
+      <w:r>
+        <w:t xml:space="preserve"> </w:t>
+      </w:r>
+      <w:proofErr w:type="spellStart"/>
+      <w:r>
+        <w:t>clic</w:t>
+      </w:r>
+      <w:proofErr w:type="spellEnd"/>
+      <w:r>
+        <w:t xml:space="preserve"> </w:t>
+      </w:r>
+      <w:proofErr w:type="spellStart"/>
+      <w:r>
+        <w:t>en</w:t>
+      </w:r>
+      <w:proofErr w:type="spellEnd"/>
+      <w:r>
+        <w:t xml:space="preserve"> </w:t>
+      </w:r>
+      <w:proofErr w:type="spellStart"/>
+      <w:r>
+        <w:t>Aceptar</w:t>
+      </w:r>
+      <w:proofErr w:type="spellEnd"/>
+      <w:r>
+        <w:t>.</w:t>
       </w:r>
     </w:p>
     <w:p>
@@ -6828,12 +7408,14 @@
         </w:rPr>
         <w:t xml:space="preserve">Buscar la siguiente integración </w:t>
       </w:r>
+      <w:proofErr w:type="spellStart"/>
       <w:r>
         <w:rPr>
           <w:lang w:val="es-MX"/>
         </w:rPr>
         <w:t>InvoicesBiz</w:t>
       </w:r>
+      <w:proofErr w:type="spellEnd"/>
       <w:r>
         <w:rPr>
           <w:lang w:val="es-MX"/>
@@ -8334,7 +8916,21 @@
       <w:rPr>
         <w:lang w:val="es-MX"/>
       </w:rPr>
-      <w:t xml:space="preserve">File Ref:  </w:t>
+      <w:t xml:space="preserve">File </w:t>
+    </w:r>
+    <w:proofErr w:type="spellStart"/>
+    <w:r>
+      <w:rPr>
+        <w:lang w:val="es-MX"/>
+      </w:rPr>
+      <w:t>Ref</w:t>
+    </w:r>
+    <w:proofErr w:type="spellEnd"/>
+    <w:r>
+      <w:rPr>
+        <w:lang w:val="es-MX"/>
+      </w:rPr>
+      <w:t xml:space="preserve">:  </w:t>
     </w:r>
     <w:r>
       <w:rPr>
@@ -11932,6 +12528,7 @@
   <w:style w:type="character" w:default="1" w:styleId="Fuentedeprrafopredeter">
     <w:name w:val="Default Paragraph Font"/>
     <w:uiPriority w:val="1"/>
+    <w:semiHidden/>
     <w:unhideWhenUsed/>
   </w:style>
   <w:style w:type="table" w:default="1" w:styleId="Tablanormal">

</xml_diff>